<commit_message>
finished prototype for Final Project
</commit_message>
<xml_diff>
--- a/Final Project Database.docx
+++ b/Final Project Database.docx
@@ -12,15 +12,340 @@
     </w:p>
     <w:p>
       <w:r>
-        <w:t xml:space="preserve">I </w:t>
-      </w:r>
-      <w:r>
-        <w:t>am going</w:t>
-      </w:r>
-      <w:r>
-        <w:t xml:space="preserve"> to create a database for restaurants that are in the FARMS hotels. It will include their Inventory, Billing, Menu, Staff, StaffSchedule, Reservation, Customer, and Order. I will have the following business logic enforced upon the database:</w:t>
-      </w:r>
-    </w:p>
+        <w:tab/>
+        <w:t>This database is for the FARMS Restaurants. Each FARMS hotel has a restaurant in it that customers may make reservations to dine at. The restaurant wants to link up its FARMS hotel database to its FARMS restaurant database so that each restaurant that is in a hotel might be linked to that hotel through the databases.</w:t>
+      </w:r>
+    </w:p>
+    <w:p>
+      <w:pPr>
+        <w:ind w:firstLine="720"/>
+      </w:pPr>
+      <w:r>
+        <w:t>The FARMS restaurant</w:t>
+      </w:r>
+      <w:r>
+        <w:t xml:space="preserve"> database will include their Billing, Menu</w:t>
+      </w:r>
+      <w:r>
+        <w:t>, Reservation, Customer, Order, and restaurants</w:t>
+      </w:r>
+      <w:r>
+        <w:t>. I will have the following business l</w:t>
+      </w:r>
+      <w:r>
+        <w:t>ogic enforced upon the database.</w:t>
+      </w:r>
+    </w:p>
+    <w:p>
+      <w:r>
+        <w:t>Business Logic:</w:t>
+      </w:r>
+    </w:p>
+    <w:p>
+      <w:pPr>
+        <w:pStyle w:val="ListParagraph"/>
+        <w:numPr>
+          <w:ilvl w:val="0"/>
+          <w:numId w:val="4"/>
+        </w:numPr>
+      </w:pPr>
+      <w:r>
+        <w:t>The restaurant</w:t>
+      </w:r>
+      <w:r>
+        <w:t xml:space="preserve"> may add customer’s restaurant bill to the FARMS hotel bill</w:t>
+      </w:r>
+    </w:p>
+    <w:p>
+      <w:pPr>
+        <w:pStyle w:val="ListParagraph"/>
+        <w:numPr>
+          <w:ilvl w:val="0"/>
+          <w:numId w:val="4"/>
+        </w:numPr>
+      </w:pPr>
+      <w:r>
+        <w:t>A customer may only make a reservation at the hotel where they are staying</w:t>
+      </w:r>
+    </w:p>
+    <w:p>
+      <w:pPr>
+        <w:pStyle w:val="ListParagraph"/>
+        <w:numPr>
+          <w:ilvl w:val="0"/>
+          <w:numId w:val="4"/>
+        </w:numPr>
+      </w:pPr>
+      <w:r>
+        <w:t>A customer must currently be staying at the hotel to use the restaurant</w:t>
+      </w:r>
+    </w:p>
+    <w:p>
+      <w:pPr>
+        <w:pStyle w:val="ListParagraph"/>
+        <w:numPr>
+          <w:ilvl w:val="0"/>
+          <w:numId w:val="4"/>
+        </w:numPr>
+      </w:pPr>
+      <w:r>
+        <w:t xml:space="preserve">The </w:t>
+      </w:r>
+      <w:r>
+        <w:t xml:space="preserve">restaurant </w:t>
+      </w:r>
+      <w:r>
+        <w:t>must</w:t>
+      </w:r>
+      <w:r>
+        <w:t xml:space="preserve"> be able to insert customers into the Restaurants database from the Hotel database</w:t>
+      </w:r>
+    </w:p>
+    <w:p>
+      <w:pPr>
+        <w:pStyle w:val="ListParagraph"/>
+        <w:numPr>
+          <w:ilvl w:val="0"/>
+          <w:numId w:val="4"/>
+        </w:numPr>
+      </w:pPr>
+      <w:r>
+        <w:t xml:space="preserve">The restaurant </w:t>
+      </w:r>
+      <w:r>
+        <w:t>must be able to insert customers</w:t>
+      </w:r>
+    </w:p>
+    <w:p>
+      <w:pPr>
+        <w:pStyle w:val="ListParagraph"/>
+        <w:numPr>
+          <w:ilvl w:val="0"/>
+          <w:numId w:val="4"/>
+        </w:numPr>
+      </w:pPr>
+      <w:r>
+        <w:t xml:space="preserve">The restaurant </w:t>
+      </w:r>
+      <w:r>
+        <w:t>must be able to create reservations</w:t>
+      </w:r>
+    </w:p>
+    <w:p>
+      <w:pPr>
+        <w:pStyle w:val="ListParagraph"/>
+        <w:numPr>
+          <w:ilvl w:val="0"/>
+          <w:numId w:val="4"/>
+        </w:numPr>
+      </w:pPr>
+      <w:r>
+        <w:t xml:space="preserve">The restaurant </w:t>
+      </w:r>
+      <w:r>
+        <w:t>must be able to add menu items</w:t>
+      </w:r>
+    </w:p>
+    <w:p>
+      <w:pPr>
+        <w:pStyle w:val="ListParagraph"/>
+        <w:numPr>
+          <w:ilvl w:val="0"/>
+          <w:numId w:val="4"/>
+        </w:numPr>
+      </w:pPr>
+      <w:r>
+        <w:t xml:space="preserve">The restaurant </w:t>
+      </w:r>
+      <w:r>
+        <w:t>be able to create new orders</w:t>
+      </w:r>
+    </w:p>
+    <w:p>
+      <w:pPr>
+        <w:pStyle w:val="ListParagraph"/>
+        <w:numPr>
+          <w:ilvl w:val="0"/>
+          <w:numId w:val="4"/>
+        </w:numPr>
+      </w:pPr>
+      <w:r>
+        <w:t xml:space="preserve">The restaurant </w:t>
+      </w:r>
+      <w:r>
+        <w:t>must be able to adjust the prices of menu items</w:t>
+      </w:r>
+    </w:p>
+    <w:p>
+      <w:pPr>
+        <w:pStyle w:val="ListParagraph"/>
+        <w:numPr>
+          <w:ilvl w:val="0"/>
+          <w:numId w:val="4"/>
+        </w:numPr>
+      </w:pPr>
+      <w:r>
+        <w:t xml:space="preserve">The restaurant </w:t>
+      </w:r>
+      <w:r>
+        <w:t>must be able to update reservation statuses</w:t>
+      </w:r>
+    </w:p>
+    <w:p>
+      <w:pPr>
+        <w:pStyle w:val="ListParagraph"/>
+        <w:numPr>
+          <w:ilvl w:val="0"/>
+          <w:numId w:val="4"/>
+        </w:numPr>
+      </w:pPr>
+      <w:r>
+        <w:t xml:space="preserve">The restaurant </w:t>
+      </w:r>
+      <w:r>
+        <w:t>must be able to calculate cancellation fees</w:t>
+      </w:r>
+    </w:p>
+    <w:p>
+      <w:pPr>
+        <w:pStyle w:val="ListParagraph"/>
+        <w:numPr>
+          <w:ilvl w:val="0"/>
+          <w:numId w:val="4"/>
+        </w:numPr>
+      </w:pPr>
+      <w:r>
+        <w:t xml:space="preserve">The restaurant </w:t>
+      </w:r>
+      <w:r>
+        <w:t>must be calculate the earnings for a given night</w:t>
+      </w:r>
+    </w:p>
+    <w:p>
+      <w:pPr>
+        <w:pStyle w:val="ListParagraph"/>
+        <w:numPr>
+          <w:ilvl w:val="0"/>
+          <w:numId w:val="4"/>
+        </w:numPr>
+      </w:pPr>
+      <w:r>
+        <w:t>The restaurant must be able to get a menu for a given hotel</w:t>
+      </w:r>
+    </w:p>
+    <w:p>
+      <w:pPr>
+        <w:pStyle w:val="ListParagraph"/>
+        <w:numPr>
+          <w:ilvl w:val="0"/>
+          <w:numId w:val="4"/>
+        </w:numPr>
+      </w:pPr>
+      <w:r>
+        <w:t>The restaurant must be able to produce a bill for a customer</w:t>
+      </w:r>
+    </w:p>
+    <w:p>
+      <w:pPr>
+        <w:pStyle w:val="ListParagraph"/>
+        <w:numPr>
+          <w:ilvl w:val="0"/>
+          <w:numId w:val="4"/>
+        </w:numPr>
+      </w:pPr>
+      <w:r>
+        <w:t>The restaurant must be able to calculate total earnings for a night</w:t>
+      </w:r>
+    </w:p>
+    <w:p>
+      <w:pPr>
+        <w:pStyle w:val="ListParagraph"/>
+        <w:numPr>
+          <w:ilvl w:val="0"/>
+          <w:numId w:val="4"/>
+        </w:numPr>
+      </w:pPr>
+      <w:r>
+        <w:t>The restaurant must be able to get the current active orders</w:t>
+      </w:r>
+    </w:p>
+    <w:p>
+      <w:pPr>
+        <w:pStyle w:val="ListParagraph"/>
+        <w:numPr>
+          <w:ilvl w:val="0"/>
+          <w:numId w:val="4"/>
+        </w:numPr>
+      </w:pPr>
+      <w:r>
+        <w:t>The restaurant must be able to get a list of the currently reserved seats</w:t>
+      </w:r>
+    </w:p>
+    <w:p>
+      <w:pPr>
+        <w:pStyle w:val="ListParagraph"/>
+        <w:numPr>
+          <w:ilvl w:val="0"/>
+          <w:numId w:val="4"/>
+        </w:numPr>
+      </w:pPr>
+      <w:r>
+        <w:t xml:space="preserve">A reservation must always have a valid </w:t>
+      </w:r>
+      <w:proofErr w:type="spellStart"/>
+      <w:r>
+        <w:t>customerID</w:t>
+      </w:r>
+      <w:proofErr w:type="spellEnd"/>
+      <w:r>
+        <w:t xml:space="preserve"> associated with it</w:t>
+      </w:r>
+    </w:p>
+    <w:p>
+      <w:pPr>
+        <w:pStyle w:val="ListParagraph"/>
+        <w:numPr>
+          <w:ilvl w:val="0"/>
+          <w:numId w:val="4"/>
+        </w:numPr>
+      </w:pPr>
+      <w:r>
+        <w:t>When an order is placed a bill must be produced for the customer automatically</w:t>
+      </w:r>
+    </w:p>
+    <w:p>
+      <w:pPr>
+        <w:pStyle w:val="ListParagraph"/>
+        <w:numPr>
+          <w:ilvl w:val="0"/>
+          <w:numId w:val="4"/>
+        </w:numPr>
+      </w:pPr>
+      <w:r>
+        <w:t>If a reservation is cancelled then cancellation fees must be applied automatically if applicable</w:t>
+      </w:r>
+    </w:p>
+    <w:p>
+      <w:pPr>
+        <w:pStyle w:val="ListParagraph"/>
+        <w:numPr>
+          <w:ilvl w:val="0"/>
+          <w:numId w:val="4"/>
+        </w:numPr>
+      </w:pPr>
+      <w:r>
+        <w:t xml:space="preserve">An </w:t>
+      </w:r>
+      <w:proofErr w:type="spellStart"/>
+      <w:r>
+        <w:t>OrderItem</w:t>
+      </w:r>
+      <w:proofErr w:type="spellEnd"/>
+      <w:r>
+        <w:t xml:space="preserve"> cannot have a quantity that is zero or negative if that is attempted it must be replaced with a value of 1</w:t>
+      </w:r>
+    </w:p>
+    <w:p/>
     <w:p>
       <w:r>
         <w:t>User Defined Functions</w:t>
@@ -34,11 +359,45 @@
           <w:numId w:val="1"/>
         </w:numPr>
       </w:pPr>
+      <w:proofErr w:type="spellStart"/>
       <w:r>
         <w:t>InsertCustomer</w:t>
       </w:r>
-      <w:r>
-        <w:t>(CustomerID, CustomerFirst, CustomerLast, CustomerEmail)</w:t>
+      <w:proofErr w:type="spellEnd"/>
+      <w:r>
+        <w:t>(</w:t>
+      </w:r>
+      <w:proofErr w:type="spellStart"/>
+      <w:r>
+        <w:t>CustomerID</w:t>
+      </w:r>
+      <w:proofErr w:type="spellEnd"/>
+      <w:r>
+        <w:t xml:space="preserve">, </w:t>
+      </w:r>
+      <w:proofErr w:type="spellStart"/>
+      <w:r>
+        <w:t>CustomerFirst</w:t>
+      </w:r>
+      <w:proofErr w:type="spellEnd"/>
+      <w:r>
+        <w:t xml:space="preserve">, </w:t>
+      </w:r>
+      <w:proofErr w:type="spellStart"/>
+      <w:r>
+        <w:t>CustomerLast</w:t>
+      </w:r>
+      <w:proofErr w:type="spellEnd"/>
+      <w:r>
+        <w:t xml:space="preserve">, </w:t>
+      </w:r>
+      <w:proofErr w:type="spellStart"/>
+      <w:r>
+        <w:t>CustomerEmail</w:t>
+      </w:r>
+      <w:proofErr w:type="spellEnd"/>
+      <w:r>
+        <w:t>)</w:t>
       </w:r>
       <w:r>
         <w:t xml:space="preserve"> – Inserts a customer row to the Customer table</w:t>
@@ -52,14 +411,46 @@
           <w:numId w:val="1"/>
         </w:numPr>
       </w:pPr>
-      <w:r>
-        <w:t>InsertEmployee</w:t>
-      </w:r>
-      <w:r>
-        <w:t>(EmployeeID, EmployeeFirst, EmployeeLast, EmplyeeEmail)</w:t>
-      </w:r>
-      <w:r>
-        <w:t xml:space="preserve"> – Inserts an employee row into the Employee table</w:t>
+      <w:proofErr w:type="spellStart"/>
+      <w:r>
+        <w:t>Insert</w:t>
+      </w:r>
+      <w:r>
+        <w:t>Reservation</w:t>
+      </w:r>
+      <w:proofErr w:type="spellEnd"/>
+      <w:r>
+        <w:t>(</w:t>
+      </w:r>
+      <w:proofErr w:type="spellStart"/>
+      <w:r>
+        <w:t>ReservationTime</w:t>
+      </w:r>
+      <w:proofErr w:type="spellEnd"/>
+      <w:r>
+        <w:t xml:space="preserve">, </w:t>
+      </w:r>
+      <w:proofErr w:type="spellStart"/>
+      <w:r>
+        <w:t>RestaurantID</w:t>
+      </w:r>
+      <w:proofErr w:type="spellEnd"/>
+      <w:r>
+        <w:t xml:space="preserve">, </w:t>
+      </w:r>
+      <w:proofErr w:type="spellStart"/>
+      <w:r>
+        <w:t>CustomerID</w:t>
+      </w:r>
+      <w:proofErr w:type="spellEnd"/>
+      <w:r>
+        <w:t>)</w:t>
+      </w:r>
+      <w:r>
+        <w:t xml:space="preserve"> – </w:t>
+      </w:r>
+      <w:r>
+        <w:t>Creates a new reservation</w:t>
       </w:r>
     </w:p>
     <w:p>
@@ -70,11 +461,53 @@
           <w:numId w:val="1"/>
         </w:numPr>
       </w:pPr>
+      <w:proofErr w:type="spellStart"/>
       <w:r>
         <w:t>InsertMenuItem</w:t>
       </w:r>
-      <w:r>
-        <w:t>(ItemID, ItemName, ItemDescription, ItemPrice, ItemCategory)</w:t>
+      <w:proofErr w:type="spellEnd"/>
+      <w:r>
+        <w:t>(</w:t>
+      </w:r>
+      <w:proofErr w:type="spellStart"/>
+      <w:r>
+        <w:t>ItemID</w:t>
+      </w:r>
+      <w:proofErr w:type="spellEnd"/>
+      <w:r>
+        <w:t xml:space="preserve">, </w:t>
+      </w:r>
+      <w:proofErr w:type="spellStart"/>
+      <w:r>
+        <w:t>ItemName</w:t>
+      </w:r>
+      <w:proofErr w:type="spellEnd"/>
+      <w:r>
+        <w:t xml:space="preserve">, </w:t>
+      </w:r>
+      <w:proofErr w:type="spellStart"/>
+      <w:r>
+        <w:t>ItemDescription</w:t>
+      </w:r>
+      <w:proofErr w:type="spellEnd"/>
+      <w:r>
+        <w:t xml:space="preserve">, </w:t>
+      </w:r>
+      <w:proofErr w:type="spellStart"/>
+      <w:r>
+        <w:t>ItemPrice</w:t>
+      </w:r>
+      <w:proofErr w:type="spellEnd"/>
+      <w:r>
+        <w:t xml:space="preserve">, </w:t>
+      </w:r>
+      <w:proofErr w:type="spellStart"/>
+      <w:r>
+        <w:t>ItemCategory</w:t>
+      </w:r>
+      <w:proofErr w:type="spellEnd"/>
+      <w:r>
+        <w:t>)</w:t>
       </w:r>
       <w:r>
         <w:t xml:space="preserve"> – Inserts a menu into the Menu table</w:t>
@@ -88,11 +521,54 @@
           <w:numId w:val="1"/>
         </w:numPr>
       </w:pPr>
-      <w:r>
+      <w:proofErr w:type="spellStart"/>
+      <w:r>
+        <w:lastRenderedPageBreak/>
         <w:t>InsertOrder</w:t>
       </w:r>
-      <w:r>
-        <w:t>(OrderID, CustomerID, OrderMenuItems, OrderDate, RestaurantID)</w:t>
+      <w:proofErr w:type="spellEnd"/>
+      <w:r>
+        <w:t>(</w:t>
+      </w:r>
+      <w:proofErr w:type="spellStart"/>
+      <w:r>
+        <w:t>OrderID</w:t>
+      </w:r>
+      <w:proofErr w:type="spellEnd"/>
+      <w:r>
+        <w:t xml:space="preserve">, </w:t>
+      </w:r>
+      <w:proofErr w:type="spellStart"/>
+      <w:r>
+        <w:t>CustomerID</w:t>
+      </w:r>
+      <w:proofErr w:type="spellEnd"/>
+      <w:r>
+        <w:t xml:space="preserve">, </w:t>
+      </w:r>
+      <w:proofErr w:type="spellStart"/>
+      <w:r>
+        <w:t>OrderMenuItems</w:t>
+      </w:r>
+      <w:proofErr w:type="spellEnd"/>
+      <w:r>
+        <w:t xml:space="preserve">, </w:t>
+      </w:r>
+      <w:proofErr w:type="spellStart"/>
+      <w:r>
+        <w:t>OrderDate</w:t>
+      </w:r>
+      <w:proofErr w:type="spellEnd"/>
+      <w:r>
+        <w:t xml:space="preserve">, </w:t>
+      </w:r>
+      <w:proofErr w:type="spellStart"/>
+      <w:r>
+        <w:t>RestaurantID</w:t>
+      </w:r>
+      <w:proofErr w:type="spellEnd"/>
+      <w:r>
+        <w:t>)</w:t>
       </w:r>
       <w:r>
         <w:t xml:space="preserve"> – Inserts an Order into the Order table</w:t>
@@ -106,11 +582,21 @@
           <w:numId w:val="1"/>
         </w:numPr>
       </w:pPr>
+      <w:proofErr w:type="spellStart"/>
       <w:r>
         <w:t>UpdatePrices</w:t>
       </w:r>
-      <w:r>
-        <w:t>(MenuItemID)</w:t>
+      <w:proofErr w:type="spellEnd"/>
+      <w:r>
+        <w:t>(</w:t>
+      </w:r>
+      <w:proofErr w:type="spellStart"/>
+      <w:r>
+        <w:t>MenuItemID</w:t>
+      </w:r>
+      <w:proofErr w:type="spellEnd"/>
+      <w:r>
+        <w:t>)</w:t>
       </w:r>
       <w:r>
         <w:t xml:space="preserve"> – Updates the prices of food on the Menu table</w:t>
@@ -124,201 +610,541 @@
           <w:numId w:val="1"/>
         </w:numPr>
       </w:pPr>
-      <w:r>
-        <w:t>UpdateInventory</w:t>
-      </w:r>
-      <w:r>
-        <w:t>(InventoryID)</w:t>
-      </w:r>
+      <w:proofErr w:type="spellStart"/>
+      <w:r>
+        <w:t>Update</w:t>
+      </w:r>
+      <w:r>
+        <w:t>ReservationStatus</w:t>
+      </w:r>
+      <w:proofErr w:type="spellEnd"/>
+      <w:r>
+        <w:t>(</w:t>
+      </w:r>
+      <w:proofErr w:type="spellStart"/>
+      <w:r>
+        <w:t>Reservation</w:t>
+      </w:r>
+      <w:r>
+        <w:t>ID</w:t>
+      </w:r>
+      <w:proofErr w:type="spellEnd"/>
+      <w:r>
+        <w:t xml:space="preserve">, </w:t>
+      </w:r>
+      <w:proofErr w:type="spellStart"/>
+      <w:r>
+        <w:t>ReservationStatus</w:t>
+      </w:r>
+      <w:proofErr w:type="spellEnd"/>
+      <w:r>
+        <w:t>)</w:t>
+      </w:r>
+      <w:r>
+        <w:t xml:space="preserve"> – Updates the </w:t>
+      </w:r>
+      <w:r>
+        <w:t>status of a reservation</w:t>
+      </w:r>
+    </w:p>
+    <w:p/>
+    <w:p>
+      <w:r>
+        <w:t>Stored Procedures</w:t>
+      </w:r>
+    </w:p>
+    <w:p>
+      <w:pPr>
+        <w:pStyle w:val="ListParagraph"/>
+        <w:numPr>
+          <w:ilvl w:val="0"/>
+          <w:numId w:val="2"/>
+        </w:numPr>
+      </w:pPr>
+      <w:proofErr w:type="spellStart"/>
+      <w:r>
+        <w:t>GetMenu</w:t>
+      </w:r>
+      <w:proofErr w:type="spellEnd"/>
+      <w:r>
+        <w:t>(</w:t>
+      </w:r>
+      <w:proofErr w:type="spellStart"/>
+      <w:r>
+        <w:t>Hotel</w:t>
+      </w:r>
+      <w:r>
+        <w:t>ID</w:t>
+      </w:r>
+      <w:proofErr w:type="spellEnd"/>
+      <w:r>
+        <w:t>)</w:t>
+      </w:r>
+      <w:r>
+        <w:t xml:space="preserve"> – Gets the taxes for an order</w:t>
+      </w:r>
+    </w:p>
+    <w:p>
+      <w:pPr>
+        <w:pStyle w:val="ListParagraph"/>
+        <w:numPr>
+          <w:ilvl w:val="0"/>
+          <w:numId w:val="2"/>
+        </w:numPr>
+      </w:pPr>
+      <w:proofErr w:type="spellStart"/>
+      <w:r>
+        <w:t>ProduceBill</w:t>
+      </w:r>
+      <w:proofErr w:type="spellEnd"/>
+      <w:r>
+        <w:t>(</w:t>
+      </w:r>
+      <w:proofErr w:type="spellStart"/>
+      <w:r>
+        <w:t>CustomerID</w:t>
+      </w:r>
+      <w:proofErr w:type="spellEnd"/>
+      <w:r>
+        <w:t>)</w:t>
+      </w:r>
+      <w:r>
+        <w:t xml:space="preserve"> – Creates a bill for a given customer</w:t>
+      </w:r>
+    </w:p>
+    <w:p>
+      <w:pPr>
+        <w:pStyle w:val="ListParagraph"/>
+        <w:numPr>
+          <w:ilvl w:val="0"/>
+          <w:numId w:val="2"/>
+        </w:numPr>
+      </w:pPr>
+      <w:proofErr w:type="spellStart"/>
+      <w:r>
+        <w:t>CalculateNightlyEarnings</w:t>
+      </w:r>
+      <w:proofErr w:type="spellEnd"/>
+      <w:r>
+        <w:t>(</w:t>
+      </w:r>
+      <w:proofErr w:type="spellStart"/>
+      <w:r>
+        <w:t>RestaurantID</w:t>
+      </w:r>
+      <w:proofErr w:type="spellEnd"/>
+      <w:r>
+        <w:t>)</w:t>
+      </w:r>
+      <w:r>
+        <w:t xml:space="preserve"> – Calculates how much money the restaurant has made for a given night</w:t>
+      </w:r>
+    </w:p>
+    <w:p>
+      <w:pPr>
+        <w:pStyle w:val="ListParagraph"/>
+        <w:numPr>
+          <w:ilvl w:val="0"/>
+          <w:numId w:val="2"/>
+        </w:numPr>
+      </w:pPr>
+      <w:proofErr w:type="spellStart"/>
+      <w:r>
+        <w:t>CalculateCancellationFees</w:t>
+      </w:r>
+      <w:proofErr w:type="spellEnd"/>
+      <w:r>
+        <w:t>(</w:t>
+      </w:r>
+      <w:proofErr w:type="spellStart"/>
+      <w:r>
+        <w:t>ReservationID</w:t>
+      </w:r>
+      <w:proofErr w:type="spellEnd"/>
+      <w:r>
+        <w:t>)</w:t>
+      </w:r>
+      <w:r>
+        <w:t xml:space="preserve"> – Calculates the cancellation fee for a customer</w:t>
+      </w:r>
+    </w:p>
+    <w:p>
+      <w:pPr>
+        <w:pStyle w:val="ListParagraph"/>
+        <w:numPr>
+          <w:ilvl w:val="0"/>
+          <w:numId w:val="2"/>
+        </w:numPr>
+      </w:pPr>
+      <w:proofErr w:type="spellStart"/>
+      <w:r>
+        <w:t>Get</w:t>
+      </w:r>
+      <w:r>
+        <w:t>Active</w:t>
+      </w:r>
+      <w:r>
+        <w:t>Orders</w:t>
+      </w:r>
+      <w:proofErr w:type="spellEnd"/>
+      <w:r>
+        <w:t>(</w:t>
+      </w:r>
+      <w:proofErr w:type="spellStart"/>
+      <w:r>
+        <w:t>Restaurant</w:t>
+      </w:r>
+      <w:r>
+        <w:t>ID</w:t>
+      </w:r>
+      <w:proofErr w:type="spellEnd"/>
+      <w:r>
+        <w:t>)</w:t>
+      </w:r>
+      <w:r>
+        <w:t xml:space="preserve"> – Gets the schedule for a given employee</w:t>
+      </w:r>
+    </w:p>
+    <w:p>
+      <w:pPr>
+        <w:pStyle w:val="ListParagraph"/>
+        <w:numPr>
+          <w:ilvl w:val="0"/>
+          <w:numId w:val="2"/>
+        </w:numPr>
+      </w:pPr>
+      <w:proofErr w:type="spellStart"/>
+      <w:r>
+        <w:t>Get</w:t>
+      </w:r>
+      <w:r>
+        <w:t>Reserved</w:t>
+      </w:r>
+      <w:r>
+        <w:t>Seats</w:t>
+      </w:r>
+      <w:proofErr w:type="spellEnd"/>
+      <w:r>
+        <w:t>(</w:t>
+      </w:r>
+      <w:proofErr w:type="spellStart"/>
+      <w:r>
+        <w:t>RestaurantID</w:t>
+      </w:r>
+      <w:proofErr w:type="spellEnd"/>
+      <w:r>
+        <w:t>)</w:t>
+      </w:r>
+      <w:r>
+        <w:t xml:space="preserve"> – Finds which seats are reserved at a given restaurant</w:t>
+      </w:r>
+    </w:p>
+    <w:p/>
+    <w:p>
+      <w:r>
+        <w:t>Triggers</w:t>
+      </w:r>
+    </w:p>
+    <w:p>
+      <w:pPr>
+        <w:pStyle w:val="ListParagraph"/>
+        <w:numPr>
+          <w:ilvl w:val="0"/>
+          <w:numId w:val="3"/>
+        </w:numPr>
+      </w:pPr>
+      <w:proofErr w:type="spellStart"/>
+      <w:r>
+        <w:t>tr_CustomerIDMustExist</w:t>
+      </w:r>
+      <w:proofErr w:type="spellEnd"/>
+      <w:r>
+        <w:t xml:space="preserve"> on Reservation</w:t>
+      </w:r>
+      <w:r>
+        <w:t xml:space="preserve"> – A </w:t>
+      </w:r>
+      <w:r>
+        <w:t xml:space="preserve">reservation must have a valid </w:t>
+      </w:r>
+      <w:proofErr w:type="spellStart"/>
+      <w:r>
+        <w:t>customerID</w:t>
+      </w:r>
+      <w:proofErr w:type="spellEnd"/>
+      <w:r>
+        <w:t xml:space="preserve"> associated with it</w:t>
+      </w:r>
+    </w:p>
+    <w:p>
+      <w:pPr>
+        <w:pStyle w:val="ListParagraph"/>
+        <w:numPr>
+          <w:ilvl w:val="0"/>
+          <w:numId w:val="4"/>
+        </w:numPr>
+      </w:pPr>
+      <w:proofErr w:type="spellStart"/>
+      <w:r>
+        <w:t>tr_UpdateReservation</w:t>
+      </w:r>
+      <w:proofErr w:type="spellEnd"/>
+      <w:r>
+        <w:t xml:space="preserve"> on Reservation</w:t>
+      </w:r>
+      <w:r>
+        <w:t xml:space="preserve"> - </w:t>
+      </w:r>
+      <w:r>
+        <w:t>If a reservation is cancelled then cancellation fees must be app</w:t>
+      </w:r>
+      <w:r>
+        <w:t>lied automatically if applicable</w:t>
+      </w:r>
+    </w:p>
+    <w:p>
+      <w:pPr>
+        <w:pStyle w:val="ListParagraph"/>
+        <w:numPr>
+          <w:ilvl w:val="0"/>
+          <w:numId w:val="3"/>
+        </w:numPr>
+      </w:pPr>
+      <w:proofErr w:type="spellStart"/>
+      <w:r>
+        <w:t>tr_GenerateBill</w:t>
+      </w:r>
+      <w:proofErr w:type="spellEnd"/>
+      <w:r>
+        <w:t xml:space="preserve"> on Order</w:t>
+      </w:r>
+      <w:r>
+        <w:t xml:space="preserve"> – When an order is created generate a bill for the customer</w:t>
+      </w:r>
+    </w:p>
+    <w:p>
+      <w:pPr>
+        <w:pStyle w:val="ListParagraph"/>
+        <w:numPr>
+          <w:ilvl w:val="0"/>
+          <w:numId w:val="3"/>
+        </w:numPr>
+      </w:pPr>
+      <w:proofErr w:type="spellStart"/>
+      <w:r>
+        <w:t>tr_InsertOrder</w:t>
+      </w:r>
+      <w:r>
+        <w:t>Item</w:t>
+      </w:r>
+      <w:proofErr w:type="spellEnd"/>
+      <w:r>
+        <w:t xml:space="preserve"> on </w:t>
+      </w:r>
+      <w:proofErr w:type="spellStart"/>
+      <w:r>
+        <w:t>Order</w:t>
+      </w:r>
+      <w:r>
+        <w:t>Item</w:t>
+      </w:r>
+      <w:proofErr w:type="spellEnd"/>
+      <w:r>
+        <w:t xml:space="preserve"> </w:t>
+      </w:r>
+      <w:r>
+        <w:t>–</w:t>
+      </w:r>
+      <w:r>
+        <w:t xml:space="preserve"> </w:t>
+      </w:r>
+      <w:r>
+        <w:t>if the quantity of an order item is zero or less replace it with a 1</w:t>
+      </w:r>
+    </w:p>
+    <w:p>
+      <w:r>
+        <w:t>Milestone 1 questions</w:t>
+      </w:r>
+    </w:p>
+    <w:p>
+      <w:pPr>
+        <w:numPr>
+          <w:ilvl w:val="0"/>
+          <w:numId w:val="3"/>
+        </w:numPr>
+        <w:shd w:val="clear" w:color="auto" w:fill="FFFFFF"/>
+        <w:spacing w:before="180" w:after="180" w:line="240" w:lineRule="auto"/>
+        <w:rPr>
+          <w:rFonts w:ascii="Times New Roman" w:eastAsia="Times New Roman" w:hAnsi="Times New Roman" w:cs="Times New Roman"/>
+          <w:sz w:val="24"/>
+          <w:szCs w:val="24"/>
+        </w:rPr>
+      </w:pPr>
+      <w:r>
+        <w:rPr>
+          <w:rFonts w:ascii="TimesNewRoman" w:eastAsia="Times New Roman" w:hAnsi="TimesNewRoman" w:cs="Times New Roman"/>
+          <w:sz w:val="24"/>
+          <w:szCs w:val="24"/>
+        </w:rPr>
+        <w:t>Are there any flaws in the relational database schema you used?</w:t>
+      </w:r>
+    </w:p>
+    <w:p>
+      <w:pPr>
+        <w:shd w:val="clear" w:color="auto" w:fill="FFFFFF"/>
+        <w:spacing w:before="180" w:after="180" w:line="240" w:lineRule="auto"/>
+        <w:ind w:left="1440"/>
+        <w:rPr>
+          <w:rFonts w:ascii="Times New Roman" w:eastAsia="Times New Roman" w:hAnsi="Times New Roman" w:cs="Times New Roman"/>
+          <w:sz w:val="24"/>
+          <w:szCs w:val="24"/>
+        </w:rPr>
+      </w:pPr>
+      <w:r>
+        <w:rPr>
+          <w:rFonts w:ascii="TimesNewRoman" w:eastAsia="Times New Roman" w:hAnsi="TimesNewRoman" w:cs="Times New Roman"/>
+          <w:sz w:val="24"/>
+          <w:szCs w:val="24"/>
+        </w:rPr>
+        <w:t>None that I am aware of.</w:t>
+      </w:r>
+    </w:p>
+    <w:p>
+      <w:pPr>
+        <w:numPr>
+          <w:ilvl w:val="0"/>
+          <w:numId w:val="3"/>
+        </w:numPr>
+        <w:shd w:val="clear" w:color="auto" w:fill="FFFFFF"/>
+        <w:spacing w:before="180" w:after="180" w:line="240" w:lineRule="auto"/>
+        <w:rPr>
+          <w:rFonts w:ascii="Times New Roman" w:eastAsia="Times New Roman" w:hAnsi="Times New Roman" w:cs="Times New Roman"/>
+          <w:sz w:val="24"/>
+          <w:szCs w:val="24"/>
+        </w:rPr>
+      </w:pPr>
+      <w:r>
+        <w:rPr>
+          <w:rFonts w:ascii="TimesNewRoman" w:eastAsia="Times New Roman" w:hAnsi="TimesNewRoman" w:cs="Times New Roman"/>
+          <w:sz w:val="24"/>
+          <w:szCs w:val="24"/>
+        </w:rPr>
+        <w:t>Are there opportunities to combine relations without introducing redundancy? If so, indicate which, and if not, tell me there are none.</w:t>
+      </w:r>
+    </w:p>
+    <w:p>
+      <w:pPr>
+        <w:shd w:val="clear" w:color="auto" w:fill="FFFFFF"/>
+        <w:spacing w:before="180" w:after="180" w:line="240" w:lineRule="auto"/>
+        <w:ind w:left="1440"/>
+        <w:rPr>
+          <w:rFonts w:ascii="Times New Roman" w:eastAsia="Times New Roman" w:hAnsi="Times New Roman" w:cs="Times New Roman"/>
+          <w:sz w:val="24"/>
+          <w:szCs w:val="24"/>
+        </w:rPr>
+      </w:pPr>
+      <w:r>
+        <w:rPr>
+          <w:rFonts w:ascii="Times New Roman" w:eastAsia="Times New Roman" w:hAnsi="Times New Roman" w:cs="Times New Roman"/>
+          <w:sz w:val="24"/>
+          <w:szCs w:val="24"/>
+        </w:rPr>
+        <w:t>I do not see any relationships that could be combined without losing data.</w:t>
+      </w:r>
+    </w:p>
+    <w:p>
+      <w:pPr>
+        <w:numPr>
+          <w:ilvl w:val="0"/>
+          <w:numId w:val="3"/>
+        </w:numPr>
+        <w:shd w:val="clear" w:color="auto" w:fill="FFFFFF"/>
+        <w:spacing w:before="180" w:after="180" w:line="240" w:lineRule="auto"/>
+        <w:rPr>
+          <w:rFonts w:ascii="Times New Roman" w:eastAsia="Times New Roman" w:hAnsi="Times New Roman" w:cs="Times New Roman"/>
+          <w:sz w:val="24"/>
+          <w:szCs w:val="24"/>
+        </w:rPr>
+      </w:pPr>
+      <w:r>
+        <w:rPr>
+          <w:rFonts w:ascii="TimesNewRoman" w:eastAsia="Times New Roman" w:hAnsi="TimesNewRoman" w:cs="Times New Roman"/>
+          <w:sz w:val="24"/>
+          <w:szCs w:val="24"/>
+        </w:rPr>
+        <w:t>Are the tables in 3rd Normal Form?</w:t>
+      </w:r>
+    </w:p>
+    <w:p>
+      <w:pPr>
+        <w:shd w:val="clear" w:color="auto" w:fill="FFFFFF"/>
+        <w:spacing w:before="180" w:after="180" w:line="240" w:lineRule="auto"/>
+        <w:ind w:left="1440"/>
+        <w:rPr>
+          <w:rFonts w:ascii="TimesNewRoman" w:eastAsia="Times New Roman" w:hAnsi="TimesNewRoman" w:cs="Times New Roman"/>
+          <w:sz w:val="24"/>
+          <w:szCs w:val="24"/>
+        </w:rPr>
+      </w:pPr>
+      <w:r>
+        <w:rPr>
+          <w:rFonts w:ascii="TimesNewRoman" w:eastAsia="Times New Roman" w:hAnsi="TimesNewRoman" w:cs="Times New Roman"/>
+          <w:sz w:val="24"/>
+          <w:szCs w:val="24"/>
+        </w:rPr>
+        <w:t>Yes.</w:t>
+      </w:r>
+    </w:p>
+    <w:p>
+      <w:pPr>
+        <w:shd w:val="clear" w:color="auto" w:fill="FFFFFF"/>
+        <w:spacing w:before="180" w:after="180" w:line="240" w:lineRule="auto"/>
+        <w:ind w:left="1440"/>
+        <w:rPr>
+          <w:rFonts w:ascii="Times New Roman" w:eastAsia="Times New Roman" w:hAnsi="Times New Roman" w:cs="Times New Roman"/>
+          <w:sz w:val="24"/>
+          <w:szCs w:val="24"/>
+        </w:rPr>
+      </w:pPr>
+      <w:r>
+        <w:rPr>
+          <w:noProof/>
+        </w:rPr>
+        <w:lastRenderedPageBreak/>
+        <w:pict>
+          <v:shapetype id="_x0000_t75" coordsize="21600,21600" o:spt="75" o:preferrelative="t" path="m@4@5l@4@11@9@11@9@5xe" filled="f" stroked="f">
+            <v:stroke joinstyle="miter"/>
+            <v:formulas>
+              <v:f eqn="if lineDrawn pixelLineWidth 0"/>
+              <v:f eqn="sum @0 1 0"/>
+              <v:f eqn="sum 0 0 @1"/>
+              <v:f eqn="prod @2 1 2"/>
+              <v:f eqn="prod @3 21600 pixelWidth"/>
+              <v:f eqn="prod @3 21600 pixelHeight"/>
+              <v:f eqn="sum @0 0 1"/>
+              <v:f eqn="prod @6 1 2"/>
+              <v:f eqn="prod @7 21600 pixelWidth"/>
+              <v:f eqn="sum @8 21600 0"/>
+              <v:f eqn="prod @7 21600 pixelHeight"/>
+              <v:f eqn="sum @10 21600 0"/>
+            </v:formulas>
+            <v:path o:extrusionok="f" gradientshapeok="t" o:connecttype="rect"/>
+            <o:lock v:ext="edit" aspectratio="t"/>
+          </v:shapetype>
+          <v:shape id="_x0000_s1026" type="#_x0000_t75" style="position:absolute;left:0;text-align:left;margin-left:-4.8pt;margin-top:1.6pt;width:467.45pt;height:344.95pt;z-index:-251657216;mso-position-horizontal-relative:text;mso-position-vertical-relative:text;mso-width-relative:page;mso-height-relative:page" wrapcoords="-35 0 -35 21553 21600 21553 21600 0 -35 0">
+            <v:imagedata r:id="rId7" o:title="Pickle Final Project Diagram"/>
+            <w10:wrap type="tight"/>
+          </v:shape>
+        </w:pict>
+      </w:r>
+    </w:p>
+    <w:p>
       <w:bookmarkStart w:id="0" w:name="_GoBack"/>
       <w:bookmarkEnd w:id="0"/>
-      <w:r>
-        <w:t xml:space="preserve"> – Updates the inventory amount of a food type</w:t>
-      </w:r>
-    </w:p>
-    <w:p>
-      <w:r>
-        <w:t>Stored Procedures</w:t>
-      </w:r>
-    </w:p>
-    <w:p>
-      <w:pPr>
-        <w:pStyle w:val="ListParagraph"/>
-        <w:numPr>
-          <w:ilvl w:val="0"/>
-          <w:numId w:val="2"/>
-        </w:numPr>
-      </w:pPr>
-      <w:r>
-        <w:t>GetTaxes</w:t>
-      </w:r>
-      <w:r>
-        <w:t>(OrderID)</w:t>
-      </w:r>
-      <w:r>
-        <w:t xml:space="preserve"> – Gets the taxes for an order</w:t>
-      </w:r>
-    </w:p>
-    <w:p>
-      <w:pPr>
-        <w:pStyle w:val="ListParagraph"/>
-        <w:numPr>
-          <w:ilvl w:val="0"/>
-          <w:numId w:val="2"/>
-        </w:numPr>
-      </w:pPr>
-      <w:r>
-        <w:t>ProduceBill</w:t>
-      </w:r>
-      <w:r>
-        <w:t>(CustomerID)</w:t>
-      </w:r>
-      <w:r>
-        <w:t xml:space="preserve"> – Creates a bill for a given customer</w:t>
-      </w:r>
-    </w:p>
-    <w:p>
-      <w:pPr>
-        <w:pStyle w:val="ListParagraph"/>
-        <w:numPr>
-          <w:ilvl w:val="0"/>
-          <w:numId w:val="2"/>
-        </w:numPr>
-      </w:pPr>
-      <w:r>
-        <w:t>CalculateNightlyEarnings</w:t>
-      </w:r>
-      <w:r>
-        <w:t>(RestaurantID)</w:t>
-      </w:r>
-      <w:r>
-        <w:t xml:space="preserve"> – Calculates how much money the restaurant has made for a given night</w:t>
-      </w:r>
-    </w:p>
-    <w:p>
-      <w:pPr>
-        <w:pStyle w:val="ListParagraph"/>
-        <w:numPr>
-          <w:ilvl w:val="0"/>
-          <w:numId w:val="2"/>
-        </w:numPr>
-      </w:pPr>
-      <w:r>
-        <w:t>CalculateCancellationFees</w:t>
-      </w:r>
-      <w:r>
-        <w:t>(ReservationID)</w:t>
-      </w:r>
-      <w:r>
-        <w:t xml:space="preserve"> – Calculates the cancellation fee for a customer</w:t>
-      </w:r>
-    </w:p>
-    <w:p>
-      <w:pPr>
-        <w:pStyle w:val="ListParagraph"/>
-        <w:numPr>
-          <w:ilvl w:val="0"/>
-          <w:numId w:val="2"/>
-        </w:numPr>
-      </w:pPr>
-      <w:r>
-        <w:t>GetEmployeeSchedule</w:t>
-      </w:r>
-      <w:r>
-        <w:t>(EmployeeID)</w:t>
-      </w:r>
-      <w:r>
-        <w:t xml:space="preserve"> – Gets the schedule for a given employee</w:t>
-      </w:r>
-    </w:p>
-    <w:p>
-      <w:pPr>
-        <w:pStyle w:val="ListParagraph"/>
-        <w:numPr>
-          <w:ilvl w:val="0"/>
-          <w:numId w:val="2"/>
-        </w:numPr>
-      </w:pPr>
-      <w:r>
-        <w:t>GetReservedSeats</w:t>
-      </w:r>
-      <w:r>
-        <w:t>(RestaurantID)</w:t>
-      </w:r>
-      <w:r>
-        <w:t xml:space="preserve"> – Finds which seats are reserved at a given restaurant</w:t>
-      </w:r>
-    </w:p>
-    <w:p>
-      <w:r>
-        <w:t>Triggers</w:t>
-      </w:r>
-    </w:p>
-    <w:p>
-      <w:pPr>
-        <w:pStyle w:val="ListParagraph"/>
-        <w:numPr>
-          <w:ilvl w:val="0"/>
-          <w:numId w:val="3"/>
-        </w:numPr>
-      </w:pPr>
-      <w:r>
-        <w:t>tr_CustomerIDMustExist on Reservation</w:t>
-      </w:r>
-      <w:r>
-        <w:t xml:space="preserve"> – A </w:t>
-      </w:r>
-      <w:r>
-        <w:t>reservation must have a valid customerID associated with it</w:t>
-      </w:r>
-    </w:p>
-    <w:p>
-      <w:pPr>
-        <w:pStyle w:val="ListParagraph"/>
-        <w:numPr>
-          <w:ilvl w:val="0"/>
-          <w:numId w:val="3"/>
-        </w:numPr>
-      </w:pPr>
-      <w:r>
-        <w:t>tr_UpdateReservation on Reservation</w:t>
-      </w:r>
-      <w:r>
-        <w:t xml:space="preserve"> - </w:t>
-      </w:r>
-    </w:p>
-    <w:p>
-      <w:pPr>
-        <w:pStyle w:val="ListParagraph"/>
-        <w:numPr>
-          <w:ilvl w:val="0"/>
-          <w:numId w:val="3"/>
-        </w:numPr>
-      </w:pPr>
-      <w:r>
-        <w:t>tr_GenerateBill on Order</w:t>
-      </w:r>
-      <w:r>
-        <w:t xml:space="preserve"> – When an order is created generate a bill for the customer</w:t>
-      </w:r>
-    </w:p>
-    <w:p>
-      <w:pPr>
-        <w:pStyle w:val="ListParagraph"/>
-        <w:numPr>
-          <w:ilvl w:val="0"/>
-          <w:numId w:val="3"/>
-        </w:numPr>
-      </w:pPr>
-      <w:r>
-        <w:t>tr_InsertOrder on Order</w:t>
-      </w:r>
-      <w:r>
-        <w:t xml:space="preserve"> - </w:t>
-      </w:r>
     </w:p>
     <w:sectPr>
-      <w:headerReference w:type="default" r:id="rId7"/>
+      <w:headerReference w:type="default" r:id="rId8"/>
       <w:pgSz w:w="12240" w:h="15840"/>
       <w:pgMar w:top="1440" w:right="1440" w:bottom="1440" w:left="1440" w:header="720" w:footer="720" w:gutter="0"/>
       <w:cols w:space="720"/>
@@ -513,6 +1339,119 @@
     </w:lvl>
   </w:abstractNum>
   <w:abstractNum w:abstractNumId="1" w15:restartNumberingAfterBreak="0">
+    <w:nsid w:val="44552CE7"/>
+    <w:multiLevelType w:val="hybridMultilevel"/>
+    <w:tmpl w:val="C6B46280"/>
+    <w:lvl w:ilvl="0" w:tplc="04090001">
+      <w:start w:val="1"/>
+      <w:numFmt w:val="bullet"/>
+      <w:lvlText w:val=""/>
+      <w:lvlJc w:val="left"/>
+      <w:pPr>
+        <w:ind w:left="720" w:hanging="360"/>
+      </w:pPr>
+      <w:rPr>
+        <w:rFonts w:ascii="Symbol" w:hAnsi="Symbol" w:hint="default"/>
+      </w:rPr>
+    </w:lvl>
+    <w:lvl w:ilvl="1" w:tplc="04090003" w:tentative="1">
+      <w:start w:val="1"/>
+      <w:numFmt w:val="bullet"/>
+      <w:lvlText w:val="o"/>
+      <w:lvlJc w:val="left"/>
+      <w:pPr>
+        <w:ind w:left="1440" w:hanging="360"/>
+      </w:pPr>
+      <w:rPr>
+        <w:rFonts w:ascii="Courier New" w:hAnsi="Courier New" w:cs="Courier New" w:hint="default"/>
+      </w:rPr>
+    </w:lvl>
+    <w:lvl w:ilvl="2" w:tplc="04090005" w:tentative="1">
+      <w:start w:val="1"/>
+      <w:numFmt w:val="bullet"/>
+      <w:lvlText w:val=""/>
+      <w:lvlJc w:val="left"/>
+      <w:pPr>
+        <w:ind w:left="2160" w:hanging="360"/>
+      </w:pPr>
+      <w:rPr>
+        <w:rFonts w:ascii="Wingdings" w:hAnsi="Wingdings" w:hint="default"/>
+      </w:rPr>
+    </w:lvl>
+    <w:lvl w:ilvl="3" w:tplc="04090001" w:tentative="1">
+      <w:start w:val="1"/>
+      <w:numFmt w:val="bullet"/>
+      <w:lvlText w:val=""/>
+      <w:lvlJc w:val="left"/>
+      <w:pPr>
+        <w:ind w:left="2880" w:hanging="360"/>
+      </w:pPr>
+      <w:rPr>
+        <w:rFonts w:ascii="Symbol" w:hAnsi="Symbol" w:hint="default"/>
+      </w:rPr>
+    </w:lvl>
+    <w:lvl w:ilvl="4" w:tplc="04090003" w:tentative="1">
+      <w:start w:val="1"/>
+      <w:numFmt w:val="bullet"/>
+      <w:lvlText w:val="o"/>
+      <w:lvlJc w:val="left"/>
+      <w:pPr>
+        <w:ind w:left="3600" w:hanging="360"/>
+      </w:pPr>
+      <w:rPr>
+        <w:rFonts w:ascii="Courier New" w:hAnsi="Courier New" w:cs="Courier New" w:hint="default"/>
+      </w:rPr>
+    </w:lvl>
+    <w:lvl w:ilvl="5" w:tplc="04090005" w:tentative="1">
+      <w:start w:val="1"/>
+      <w:numFmt w:val="bullet"/>
+      <w:lvlText w:val=""/>
+      <w:lvlJc w:val="left"/>
+      <w:pPr>
+        <w:ind w:left="4320" w:hanging="360"/>
+      </w:pPr>
+      <w:rPr>
+        <w:rFonts w:ascii="Wingdings" w:hAnsi="Wingdings" w:hint="default"/>
+      </w:rPr>
+    </w:lvl>
+    <w:lvl w:ilvl="6" w:tplc="04090001" w:tentative="1">
+      <w:start w:val="1"/>
+      <w:numFmt w:val="bullet"/>
+      <w:lvlText w:val=""/>
+      <w:lvlJc w:val="left"/>
+      <w:pPr>
+        <w:ind w:left="5040" w:hanging="360"/>
+      </w:pPr>
+      <w:rPr>
+        <w:rFonts w:ascii="Symbol" w:hAnsi="Symbol" w:hint="default"/>
+      </w:rPr>
+    </w:lvl>
+    <w:lvl w:ilvl="7" w:tplc="04090003" w:tentative="1">
+      <w:start w:val="1"/>
+      <w:numFmt w:val="bullet"/>
+      <w:lvlText w:val="o"/>
+      <w:lvlJc w:val="left"/>
+      <w:pPr>
+        <w:ind w:left="5760" w:hanging="360"/>
+      </w:pPr>
+      <w:rPr>
+        <w:rFonts w:ascii="Courier New" w:hAnsi="Courier New" w:cs="Courier New" w:hint="default"/>
+      </w:rPr>
+    </w:lvl>
+    <w:lvl w:ilvl="8" w:tplc="04090005" w:tentative="1">
+      <w:start w:val="1"/>
+      <w:numFmt w:val="bullet"/>
+      <w:lvlText w:val=""/>
+      <w:lvlJc w:val="left"/>
+      <w:pPr>
+        <w:ind w:left="6480" w:hanging="360"/>
+      </w:pPr>
+      <w:rPr>
+        <w:rFonts w:ascii="Wingdings" w:hAnsi="Wingdings" w:hint="default"/>
+      </w:rPr>
+    </w:lvl>
+  </w:abstractNum>
+  <w:abstractNum w:abstractNumId="2" w15:restartNumberingAfterBreak="0">
     <w:nsid w:val="636D1E1E"/>
     <w:multiLevelType w:val="hybridMultilevel"/>
     <w:tmpl w:val="1F5EAC1C"/>
@@ -528,7 +1467,7 @@
         <w:rFonts w:ascii="Symbol" w:hAnsi="Symbol" w:hint="default"/>
       </w:rPr>
     </w:lvl>
-    <w:lvl w:ilvl="1" w:tplc="04090003" w:tentative="1">
+    <w:lvl w:ilvl="1" w:tplc="04090003">
       <w:start w:val="1"/>
       <w:numFmt w:val="bullet"/>
       <w:lvlText w:val="o"/>
@@ -625,7 +1564,156 @@
       </w:rPr>
     </w:lvl>
   </w:abstractNum>
-  <w:abstractNum w:abstractNumId="2" w15:restartNumberingAfterBreak="0">
+  <w:abstractNum w:abstractNumId="3" w15:restartNumberingAfterBreak="0">
+    <w:nsid w:val="76A26ED0"/>
+    <w:multiLevelType w:val="multilevel"/>
+    <w:tmpl w:val="FDDEFC7E"/>
+    <w:lvl w:ilvl="0">
+      <w:start w:val="1"/>
+      <w:numFmt w:val="bullet"/>
+      <w:lvlText w:val=""/>
+      <w:lvlJc w:val="left"/>
+      <w:pPr>
+        <w:tabs>
+          <w:tab w:val="num" w:pos="720"/>
+        </w:tabs>
+        <w:ind w:left="720" w:hanging="360"/>
+      </w:pPr>
+      <w:rPr>
+        <w:rFonts w:ascii="Symbol" w:hAnsi="Symbol" w:hint="default"/>
+        <w:sz w:val="20"/>
+      </w:rPr>
+    </w:lvl>
+    <w:lvl w:ilvl="1" w:tentative="1">
+      <w:start w:val="1"/>
+      <w:numFmt w:val="bullet"/>
+      <w:lvlText w:val="o"/>
+      <w:lvlJc w:val="left"/>
+      <w:pPr>
+        <w:tabs>
+          <w:tab w:val="num" w:pos="1440"/>
+        </w:tabs>
+        <w:ind w:left="1440" w:hanging="360"/>
+      </w:pPr>
+      <w:rPr>
+        <w:rFonts w:ascii="Courier New" w:hAnsi="Courier New" w:hint="default"/>
+        <w:sz w:val="20"/>
+      </w:rPr>
+    </w:lvl>
+    <w:lvl w:ilvl="2" w:tentative="1">
+      <w:start w:val="1"/>
+      <w:numFmt w:val="bullet"/>
+      <w:lvlText w:val=""/>
+      <w:lvlJc w:val="left"/>
+      <w:pPr>
+        <w:tabs>
+          <w:tab w:val="num" w:pos="2160"/>
+        </w:tabs>
+        <w:ind w:left="2160" w:hanging="360"/>
+      </w:pPr>
+      <w:rPr>
+        <w:rFonts w:ascii="Wingdings" w:hAnsi="Wingdings" w:hint="default"/>
+        <w:sz w:val="20"/>
+      </w:rPr>
+    </w:lvl>
+    <w:lvl w:ilvl="3" w:tentative="1">
+      <w:start w:val="1"/>
+      <w:numFmt w:val="bullet"/>
+      <w:lvlText w:val=""/>
+      <w:lvlJc w:val="left"/>
+      <w:pPr>
+        <w:tabs>
+          <w:tab w:val="num" w:pos="2880"/>
+        </w:tabs>
+        <w:ind w:left="2880" w:hanging="360"/>
+      </w:pPr>
+      <w:rPr>
+        <w:rFonts w:ascii="Wingdings" w:hAnsi="Wingdings" w:hint="default"/>
+        <w:sz w:val="20"/>
+      </w:rPr>
+    </w:lvl>
+    <w:lvl w:ilvl="4" w:tentative="1">
+      <w:start w:val="1"/>
+      <w:numFmt w:val="bullet"/>
+      <w:lvlText w:val=""/>
+      <w:lvlJc w:val="left"/>
+      <w:pPr>
+        <w:tabs>
+          <w:tab w:val="num" w:pos="3600"/>
+        </w:tabs>
+        <w:ind w:left="3600" w:hanging="360"/>
+      </w:pPr>
+      <w:rPr>
+        <w:rFonts w:ascii="Wingdings" w:hAnsi="Wingdings" w:hint="default"/>
+        <w:sz w:val="20"/>
+      </w:rPr>
+    </w:lvl>
+    <w:lvl w:ilvl="5" w:tentative="1">
+      <w:start w:val="1"/>
+      <w:numFmt w:val="bullet"/>
+      <w:lvlText w:val=""/>
+      <w:lvlJc w:val="left"/>
+      <w:pPr>
+        <w:tabs>
+          <w:tab w:val="num" w:pos="4320"/>
+        </w:tabs>
+        <w:ind w:left="4320" w:hanging="360"/>
+      </w:pPr>
+      <w:rPr>
+        <w:rFonts w:ascii="Wingdings" w:hAnsi="Wingdings" w:hint="default"/>
+        <w:sz w:val="20"/>
+      </w:rPr>
+    </w:lvl>
+    <w:lvl w:ilvl="6" w:tentative="1">
+      <w:start w:val="1"/>
+      <w:numFmt w:val="bullet"/>
+      <w:lvlText w:val=""/>
+      <w:lvlJc w:val="left"/>
+      <w:pPr>
+        <w:tabs>
+          <w:tab w:val="num" w:pos="5040"/>
+        </w:tabs>
+        <w:ind w:left="5040" w:hanging="360"/>
+      </w:pPr>
+      <w:rPr>
+        <w:rFonts w:ascii="Wingdings" w:hAnsi="Wingdings" w:hint="default"/>
+        <w:sz w:val="20"/>
+      </w:rPr>
+    </w:lvl>
+    <w:lvl w:ilvl="7" w:tentative="1">
+      <w:start w:val="1"/>
+      <w:numFmt w:val="bullet"/>
+      <w:lvlText w:val=""/>
+      <w:lvlJc w:val="left"/>
+      <w:pPr>
+        <w:tabs>
+          <w:tab w:val="num" w:pos="5760"/>
+        </w:tabs>
+        <w:ind w:left="5760" w:hanging="360"/>
+      </w:pPr>
+      <w:rPr>
+        <w:rFonts w:ascii="Wingdings" w:hAnsi="Wingdings" w:hint="default"/>
+        <w:sz w:val="20"/>
+      </w:rPr>
+    </w:lvl>
+    <w:lvl w:ilvl="8" w:tentative="1">
+      <w:start w:val="1"/>
+      <w:numFmt w:val="bullet"/>
+      <w:lvlText w:val=""/>
+      <w:lvlJc w:val="left"/>
+      <w:pPr>
+        <w:tabs>
+          <w:tab w:val="num" w:pos="6480"/>
+        </w:tabs>
+        <w:ind w:left="6480" w:hanging="360"/>
+      </w:pPr>
+      <w:rPr>
+        <w:rFonts w:ascii="Wingdings" w:hAnsi="Wingdings" w:hint="default"/>
+        <w:sz w:val="20"/>
+      </w:rPr>
+    </w:lvl>
+  </w:abstractNum>
+  <w:abstractNum w:abstractNumId="4" w15:restartNumberingAfterBreak="0">
     <w:nsid w:val="7FAA7269"/>
     <w:multiLevelType w:val="hybridMultilevel"/>
     <w:tmpl w:val="0CF43EB2"/>
@@ -742,10 +1830,16 @@
     <w:abstractNumId w:val="0"/>
   </w:num>
   <w:num w:numId="2">
+    <w:abstractNumId w:val="4"/>
+  </w:num>
+  <w:num w:numId="3">
     <w:abstractNumId w:val="2"/>
   </w:num>
-  <w:num w:numId="3">
+  <w:num w:numId="4">
     <w:abstractNumId w:val="1"/>
+  </w:num>
+  <w:num w:numId="5">
+    <w:abstractNumId w:val="3"/>
   </w:num>
 </w:numbering>
 </file>

</xml_diff>

<commit_message>
updated website structure, added new UDF, added styiling to website
</commit_message>
<xml_diff>
--- a/Final Project Database.docx
+++ b/Final Project Database.docx
@@ -92,10 +92,7 @@
         <w:t xml:space="preserve">The </w:t>
       </w:r>
       <w:r>
-        <w:t xml:space="preserve">restaurant </w:t>
-      </w:r>
-      <w:r>
-        <w:t>must</w:t>
+        <w:t>restaurant must</w:t>
       </w:r>
       <w:r>
         <w:t xml:space="preserve"> be able to insert customers into the Restaurants database from the Hotel database</w:t>
@@ -215,10 +212,7 @@
         </w:numPr>
       </w:pPr>
       <w:r>
-        <w:t xml:space="preserve">The restaurant </w:t>
-      </w:r>
-      <w:r>
-        <w:t>must be calculate the earnings for a given night</w:t>
+        <w:t>The restaurant must be calculate the earnings for a given night</w:t>
       </w:r>
     </w:p>
     <w:p>
@@ -290,15 +284,7 @@
         </w:numPr>
       </w:pPr>
       <w:r>
-        <w:t xml:space="preserve">A reservation must always have a valid </w:t>
-      </w:r>
-      <w:proofErr w:type="spellStart"/>
-      <w:r>
-        <w:t>customerID</w:t>
-      </w:r>
-      <w:proofErr w:type="spellEnd"/>
-      <w:r>
-        <w:t xml:space="preserve"> associated with it</w:t>
+        <w:t>A reservation must always have a valid customerID associated with it</w:t>
       </w:r>
     </w:p>
     <w:p>
@@ -334,15 +320,7 @@
         </w:numPr>
       </w:pPr>
       <w:r>
-        <w:t xml:space="preserve">An </w:t>
-      </w:r>
-      <w:proofErr w:type="spellStart"/>
-      <w:r>
-        <w:t>OrderItem</w:t>
-      </w:r>
-      <w:proofErr w:type="spellEnd"/>
-      <w:r>
-        <w:t xml:space="preserve"> cannot have a quantity that is zero or negative if that is attempted it must be replaced with a value of 1</w:t>
+        <w:t>An OrderItem cannot have a quantity that is zero or negative if that is attempted it must be replaced with a value of 1</w:t>
       </w:r>
     </w:p>
     <w:p/>
@@ -359,48 +337,44 @@
           <w:numId w:val="1"/>
         </w:numPr>
       </w:pPr>
-      <w:proofErr w:type="spellStart"/>
       <w:r>
         <w:t>InsertCustomer</w:t>
       </w:r>
-      <w:proofErr w:type="spellEnd"/>
+      <w:r>
+        <w:t>(CustomerID, CustomerFirst, CustomerLast, CustomerEmail)</w:t>
+      </w:r>
+      <w:r>
+        <w:t xml:space="preserve"> – Inserts a customer row to the Customer table</w:t>
+      </w:r>
+    </w:p>
+    <w:p>
+      <w:pPr>
+        <w:pStyle w:val="ListParagraph"/>
+        <w:numPr>
+          <w:ilvl w:val="0"/>
+          <w:numId w:val="1"/>
+        </w:numPr>
+      </w:pPr>
+      <w:r>
+        <w:t>Insert</w:t>
+      </w:r>
+      <w:r>
+        <w:t>Reservation</w:t>
+      </w:r>
       <w:r>
         <w:t>(</w:t>
       </w:r>
-      <w:proofErr w:type="spellStart"/>
-      <w:r>
-        <w:t>CustomerID</w:t>
-      </w:r>
-      <w:proofErr w:type="spellEnd"/>
-      <w:r>
-        <w:t xml:space="preserve">, </w:t>
-      </w:r>
-      <w:proofErr w:type="spellStart"/>
-      <w:r>
-        <w:t>CustomerFirst</w:t>
-      </w:r>
-      <w:proofErr w:type="spellEnd"/>
-      <w:r>
-        <w:t xml:space="preserve">, </w:t>
-      </w:r>
-      <w:proofErr w:type="spellStart"/>
-      <w:r>
-        <w:t>CustomerLast</w:t>
-      </w:r>
-      <w:proofErr w:type="spellEnd"/>
-      <w:r>
-        <w:t xml:space="preserve">, </w:t>
-      </w:r>
-      <w:proofErr w:type="spellStart"/>
-      <w:r>
-        <w:t>CustomerEmail</w:t>
-      </w:r>
-      <w:proofErr w:type="spellEnd"/>
+      <w:r>
+        <w:t>ReservationTime, RestaurantID, CustomerID</w:t>
+      </w:r>
       <w:r>
         <w:t>)</w:t>
       </w:r>
       <w:r>
-        <w:t xml:space="preserve"> – Inserts a customer row to the Customer table</w:t>
+        <w:t xml:space="preserve"> – </w:t>
+      </w:r>
+      <w:r>
+        <w:t>Creates a new reservation</w:t>
       </w:r>
     </w:p>
     <w:p>
@@ -411,437 +385,241 @@
           <w:numId w:val="1"/>
         </w:numPr>
       </w:pPr>
-      <w:proofErr w:type="spellStart"/>
-      <w:r>
-        <w:t>Insert</w:t>
+      <w:r>
+        <w:t>InsertMenuItem</w:t>
+      </w:r>
+      <w:r>
+        <w:t>(ItemID, ItemName, ItemDescription, ItemPrice, ItemCategory)</w:t>
+      </w:r>
+      <w:r>
+        <w:t xml:space="preserve"> – Inserts a menu into the Menu table</w:t>
+      </w:r>
+    </w:p>
+    <w:p>
+      <w:pPr>
+        <w:pStyle w:val="ListParagraph"/>
+        <w:numPr>
+          <w:ilvl w:val="0"/>
+          <w:numId w:val="1"/>
+        </w:numPr>
+      </w:pPr>
+      <w:r>
+        <w:lastRenderedPageBreak/>
+        <w:t>DetermineOrderItemValue(Item</w:t>
+      </w:r>
+      <w:r>
+        <w:t xml:space="preserve">ID, </w:t>
+      </w:r>
+      <w:r>
+        <w:t>ItemCost, ItemQuantity</w:t>
+      </w:r>
+      <w:r>
+        <w:t>)</w:t>
+      </w:r>
+      <w:r>
+        <w:t xml:space="preserve"> – </w:t>
+      </w:r>
+      <w:r>
+        <w:t>Returns the monetary value of an OrderItem</w:t>
+      </w:r>
+      <w:bookmarkStart w:id="0" w:name="_GoBack"/>
+      <w:bookmarkEnd w:id="0"/>
+    </w:p>
+    <w:p>
+      <w:pPr>
+        <w:pStyle w:val="ListParagraph"/>
+        <w:numPr>
+          <w:ilvl w:val="0"/>
+          <w:numId w:val="1"/>
+        </w:numPr>
+      </w:pPr>
+      <w:r>
+        <w:t>UpdatePrices</w:t>
+      </w:r>
+      <w:r>
+        <w:t>(MenuItemID)</w:t>
+      </w:r>
+      <w:r>
+        <w:t xml:space="preserve"> – Updates the prices of food on the Menu table</w:t>
+      </w:r>
+    </w:p>
+    <w:p>
+      <w:pPr>
+        <w:pStyle w:val="ListParagraph"/>
+        <w:numPr>
+          <w:ilvl w:val="0"/>
+          <w:numId w:val="1"/>
+        </w:numPr>
+      </w:pPr>
+      <w:r>
+        <w:t>Update</w:t>
+      </w:r>
+      <w:r>
+        <w:t>ReservationStatus</w:t>
+      </w:r>
+      <w:r>
+        <w:t>(</w:t>
       </w:r>
       <w:r>
         <w:t>Reservation</w:t>
       </w:r>
-      <w:proofErr w:type="spellEnd"/>
+      <w:r>
+        <w:t>ID</w:t>
+      </w:r>
+      <w:r>
+        <w:t>, ReservationStatus</w:t>
+      </w:r>
+      <w:r>
+        <w:t>)</w:t>
+      </w:r>
+      <w:r>
+        <w:t xml:space="preserve"> – Updates the </w:t>
+      </w:r>
+      <w:r>
+        <w:t>status of a reservation</w:t>
+      </w:r>
+    </w:p>
+    <w:p/>
+    <w:p>
+      <w:r>
+        <w:t>Stored Procedures</w:t>
+      </w:r>
+    </w:p>
+    <w:p>
+      <w:pPr>
+        <w:pStyle w:val="ListParagraph"/>
+        <w:numPr>
+          <w:ilvl w:val="0"/>
+          <w:numId w:val="2"/>
+        </w:numPr>
+      </w:pPr>
+      <w:r>
+        <w:t>GetMenu</w:t>
+      </w:r>
       <w:r>
         <w:t>(</w:t>
       </w:r>
-      <w:proofErr w:type="spellStart"/>
-      <w:r>
-        <w:t>ReservationTime</w:t>
-      </w:r>
-      <w:proofErr w:type="spellEnd"/>
-      <w:r>
-        <w:t xml:space="preserve">, </w:t>
-      </w:r>
-      <w:proofErr w:type="spellStart"/>
-      <w:r>
-        <w:t>RestaurantID</w:t>
-      </w:r>
-      <w:proofErr w:type="spellEnd"/>
-      <w:r>
-        <w:t xml:space="preserve">, </w:t>
-      </w:r>
-      <w:proofErr w:type="spellStart"/>
-      <w:r>
-        <w:t>CustomerID</w:t>
-      </w:r>
-      <w:proofErr w:type="spellEnd"/>
-      <w:r>
-        <w:t>)</w:t>
-      </w:r>
-      <w:r>
-        <w:t xml:space="preserve"> – </w:t>
-      </w:r>
-      <w:r>
-        <w:t>Creates a new reservation</w:t>
-      </w:r>
-    </w:p>
-    <w:p>
-      <w:pPr>
-        <w:pStyle w:val="ListParagraph"/>
-        <w:numPr>
-          <w:ilvl w:val="0"/>
-          <w:numId w:val="1"/>
-        </w:numPr>
-      </w:pPr>
-      <w:proofErr w:type="spellStart"/>
-      <w:r>
-        <w:t>InsertMenuItem</w:t>
-      </w:r>
-      <w:proofErr w:type="spellEnd"/>
+      <w:r>
+        <w:t>Hotel</w:t>
+      </w:r>
+      <w:r>
+        <w:t>ID)</w:t>
+      </w:r>
+      <w:r>
+        <w:t xml:space="preserve"> – Gets the taxes for an order</w:t>
+      </w:r>
+    </w:p>
+    <w:p>
+      <w:pPr>
+        <w:pStyle w:val="ListParagraph"/>
+        <w:numPr>
+          <w:ilvl w:val="0"/>
+          <w:numId w:val="2"/>
+        </w:numPr>
+      </w:pPr>
+      <w:r>
+        <w:t>ProduceBill</w:t>
+      </w:r>
+      <w:r>
+        <w:t>(CustomerID)</w:t>
+      </w:r>
+      <w:r>
+        <w:t xml:space="preserve"> – Creates a bill for a given customer</w:t>
+      </w:r>
+    </w:p>
+    <w:p>
+      <w:pPr>
+        <w:pStyle w:val="ListParagraph"/>
+        <w:numPr>
+          <w:ilvl w:val="0"/>
+          <w:numId w:val="2"/>
+        </w:numPr>
+      </w:pPr>
+      <w:r>
+        <w:t>CalculateNightlyEarnings</w:t>
+      </w:r>
+      <w:r>
+        <w:t>(RestaurantID)</w:t>
+      </w:r>
+      <w:r>
+        <w:t xml:space="preserve"> – Calculates how much money the restaurant has made for a given night</w:t>
+      </w:r>
+    </w:p>
+    <w:p>
+      <w:pPr>
+        <w:pStyle w:val="ListParagraph"/>
+        <w:numPr>
+          <w:ilvl w:val="0"/>
+          <w:numId w:val="2"/>
+        </w:numPr>
+      </w:pPr>
+      <w:r>
+        <w:t>CalculateCancellationFees</w:t>
+      </w:r>
+      <w:r>
+        <w:t>(ReservationID)</w:t>
+      </w:r>
+      <w:r>
+        <w:t xml:space="preserve"> – Calculates the cancellation fee for a customer</w:t>
+      </w:r>
+    </w:p>
+    <w:p>
+      <w:pPr>
+        <w:pStyle w:val="ListParagraph"/>
+        <w:numPr>
+          <w:ilvl w:val="0"/>
+          <w:numId w:val="2"/>
+        </w:numPr>
+      </w:pPr>
+      <w:r>
+        <w:t>Get</w:t>
+      </w:r>
+      <w:r>
+        <w:t>Active</w:t>
+      </w:r>
+      <w:r>
+        <w:t>Orders</w:t>
+      </w:r>
       <w:r>
         <w:t>(</w:t>
       </w:r>
-      <w:proofErr w:type="spellStart"/>
-      <w:r>
-        <w:t>ItemID</w:t>
-      </w:r>
-      <w:proofErr w:type="spellEnd"/>
-      <w:r>
-        <w:t xml:space="preserve">, </w:t>
-      </w:r>
-      <w:proofErr w:type="spellStart"/>
-      <w:r>
-        <w:t>ItemName</w:t>
-      </w:r>
-      <w:proofErr w:type="spellEnd"/>
-      <w:r>
-        <w:t xml:space="preserve">, </w:t>
-      </w:r>
-      <w:proofErr w:type="spellStart"/>
-      <w:r>
-        <w:t>ItemDescription</w:t>
-      </w:r>
-      <w:proofErr w:type="spellEnd"/>
-      <w:r>
-        <w:t xml:space="preserve">, </w:t>
-      </w:r>
-      <w:proofErr w:type="spellStart"/>
-      <w:r>
-        <w:t>ItemPrice</w:t>
-      </w:r>
-      <w:proofErr w:type="spellEnd"/>
-      <w:r>
-        <w:t xml:space="preserve">, </w:t>
-      </w:r>
-      <w:proofErr w:type="spellStart"/>
-      <w:r>
-        <w:t>ItemCategory</w:t>
-      </w:r>
-      <w:proofErr w:type="spellEnd"/>
-      <w:r>
-        <w:t>)</w:t>
-      </w:r>
-      <w:r>
-        <w:t xml:space="preserve"> – Inserts a menu into the Menu table</w:t>
-      </w:r>
-    </w:p>
-    <w:p>
-      <w:pPr>
-        <w:pStyle w:val="ListParagraph"/>
-        <w:numPr>
-          <w:ilvl w:val="0"/>
-          <w:numId w:val="1"/>
-        </w:numPr>
-      </w:pPr>
-      <w:proofErr w:type="spellStart"/>
-      <w:r>
-        <w:lastRenderedPageBreak/>
-        <w:t>InsertOrder</w:t>
-      </w:r>
-      <w:proofErr w:type="spellEnd"/>
-      <w:r>
-        <w:t>(</w:t>
-      </w:r>
-      <w:proofErr w:type="spellStart"/>
-      <w:r>
-        <w:t>OrderID</w:t>
-      </w:r>
-      <w:proofErr w:type="spellEnd"/>
-      <w:r>
-        <w:t xml:space="preserve">, </w:t>
-      </w:r>
-      <w:proofErr w:type="spellStart"/>
-      <w:r>
-        <w:t>CustomerID</w:t>
-      </w:r>
-      <w:proofErr w:type="spellEnd"/>
-      <w:r>
-        <w:t xml:space="preserve">, </w:t>
-      </w:r>
-      <w:proofErr w:type="spellStart"/>
-      <w:r>
-        <w:t>OrderMenuItems</w:t>
-      </w:r>
-      <w:proofErr w:type="spellEnd"/>
-      <w:r>
-        <w:t xml:space="preserve">, </w:t>
-      </w:r>
-      <w:proofErr w:type="spellStart"/>
-      <w:r>
-        <w:t>OrderDate</w:t>
-      </w:r>
-      <w:proofErr w:type="spellEnd"/>
-      <w:r>
-        <w:t xml:space="preserve">, </w:t>
-      </w:r>
-      <w:proofErr w:type="spellStart"/>
-      <w:r>
-        <w:t>RestaurantID</w:t>
-      </w:r>
-      <w:proofErr w:type="spellEnd"/>
-      <w:r>
-        <w:t>)</w:t>
-      </w:r>
-      <w:r>
-        <w:t xml:space="preserve"> – Inserts an Order into the Order table</w:t>
-      </w:r>
-    </w:p>
-    <w:p>
-      <w:pPr>
-        <w:pStyle w:val="ListParagraph"/>
-        <w:numPr>
-          <w:ilvl w:val="0"/>
-          <w:numId w:val="1"/>
-        </w:numPr>
-      </w:pPr>
-      <w:proofErr w:type="spellStart"/>
-      <w:r>
-        <w:t>UpdatePrices</w:t>
-      </w:r>
-      <w:proofErr w:type="spellEnd"/>
-      <w:r>
-        <w:t>(</w:t>
-      </w:r>
-      <w:proofErr w:type="spellStart"/>
-      <w:r>
-        <w:t>MenuItemID</w:t>
-      </w:r>
-      <w:proofErr w:type="spellEnd"/>
-      <w:r>
-        <w:t>)</w:t>
-      </w:r>
-      <w:r>
-        <w:t xml:space="preserve"> – Updates the prices of food on the Menu table</w:t>
-      </w:r>
-    </w:p>
-    <w:p>
-      <w:pPr>
-        <w:pStyle w:val="ListParagraph"/>
-        <w:numPr>
-          <w:ilvl w:val="0"/>
-          <w:numId w:val="1"/>
-        </w:numPr>
-      </w:pPr>
-      <w:proofErr w:type="spellStart"/>
-      <w:r>
-        <w:t>Update</w:t>
-      </w:r>
-      <w:r>
-        <w:t>ReservationStatus</w:t>
-      </w:r>
-      <w:proofErr w:type="spellEnd"/>
-      <w:r>
-        <w:t>(</w:t>
-      </w:r>
-      <w:proofErr w:type="spellStart"/>
-      <w:r>
-        <w:t>Reservation</w:t>
-      </w:r>
-      <w:r>
-        <w:t>ID</w:t>
-      </w:r>
-      <w:proofErr w:type="spellEnd"/>
-      <w:r>
-        <w:t xml:space="preserve">, </w:t>
-      </w:r>
-      <w:proofErr w:type="spellStart"/>
-      <w:r>
-        <w:t>ReservationStatus</w:t>
-      </w:r>
-      <w:proofErr w:type="spellEnd"/>
-      <w:r>
-        <w:t>)</w:t>
-      </w:r>
-      <w:r>
-        <w:t xml:space="preserve"> – Updates the </w:t>
-      </w:r>
-      <w:r>
-        <w:t>status of a reservation</w:t>
+      <w:r>
+        <w:t>Restaurant</w:t>
+      </w:r>
+      <w:r>
+        <w:t>ID)</w:t>
+      </w:r>
+      <w:r>
+        <w:t xml:space="preserve"> – Gets the schedule for a given employee</w:t>
+      </w:r>
+    </w:p>
+    <w:p>
+      <w:pPr>
+        <w:pStyle w:val="ListParagraph"/>
+        <w:numPr>
+          <w:ilvl w:val="0"/>
+          <w:numId w:val="2"/>
+        </w:numPr>
+      </w:pPr>
+      <w:r>
+        <w:t>Get</w:t>
+      </w:r>
+      <w:r>
+        <w:t>Reserved</w:t>
+      </w:r>
+      <w:r>
+        <w:t>Seats</w:t>
+      </w:r>
+      <w:r>
+        <w:t>(RestaurantID)</w:t>
+      </w:r>
+      <w:r>
+        <w:t xml:space="preserve"> – Finds which seats are reserved at a given restaurant</w:t>
       </w:r>
     </w:p>
     <w:p/>
     <w:p>
       <w:r>
-        <w:t>Stored Procedures</w:t>
-      </w:r>
-    </w:p>
-    <w:p>
-      <w:pPr>
-        <w:pStyle w:val="ListParagraph"/>
-        <w:numPr>
-          <w:ilvl w:val="0"/>
-          <w:numId w:val="2"/>
-        </w:numPr>
-      </w:pPr>
-      <w:proofErr w:type="spellStart"/>
-      <w:r>
-        <w:t>GetMenu</w:t>
-      </w:r>
-      <w:proofErr w:type="spellEnd"/>
-      <w:r>
-        <w:t>(</w:t>
-      </w:r>
-      <w:proofErr w:type="spellStart"/>
-      <w:r>
-        <w:t>Hotel</w:t>
-      </w:r>
-      <w:r>
-        <w:t>ID</w:t>
-      </w:r>
-      <w:proofErr w:type="spellEnd"/>
-      <w:r>
-        <w:t>)</w:t>
-      </w:r>
-      <w:r>
-        <w:t xml:space="preserve"> – Gets the taxes for an order</w:t>
-      </w:r>
-    </w:p>
-    <w:p>
-      <w:pPr>
-        <w:pStyle w:val="ListParagraph"/>
-        <w:numPr>
-          <w:ilvl w:val="0"/>
-          <w:numId w:val="2"/>
-        </w:numPr>
-      </w:pPr>
-      <w:proofErr w:type="spellStart"/>
-      <w:r>
-        <w:t>ProduceBill</w:t>
-      </w:r>
-      <w:proofErr w:type="spellEnd"/>
-      <w:r>
-        <w:t>(</w:t>
-      </w:r>
-      <w:proofErr w:type="spellStart"/>
-      <w:r>
-        <w:t>CustomerID</w:t>
-      </w:r>
-      <w:proofErr w:type="spellEnd"/>
-      <w:r>
-        <w:t>)</w:t>
-      </w:r>
-      <w:r>
-        <w:t xml:space="preserve"> – Creates a bill for a given customer</w:t>
-      </w:r>
-    </w:p>
-    <w:p>
-      <w:pPr>
-        <w:pStyle w:val="ListParagraph"/>
-        <w:numPr>
-          <w:ilvl w:val="0"/>
-          <w:numId w:val="2"/>
-        </w:numPr>
-      </w:pPr>
-      <w:proofErr w:type="spellStart"/>
-      <w:r>
-        <w:t>CalculateNightlyEarnings</w:t>
-      </w:r>
-      <w:proofErr w:type="spellEnd"/>
-      <w:r>
-        <w:t>(</w:t>
-      </w:r>
-      <w:proofErr w:type="spellStart"/>
-      <w:r>
-        <w:t>RestaurantID</w:t>
-      </w:r>
-      <w:proofErr w:type="spellEnd"/>
-      <w:r>
-        <w:t>)</w:t>
-      </w:r>
-      <w:r>
-        <w:t xml:space="preserve"> – Calculates how much money the restaurant has made for a given night</w:t>
-      </w:r>
-    </w:p>
-    <w:p>
-      <w:pPr>
-        <w:pStyle w:val="ListParagraph"/>
-        <w:numPr>
-          <w:ilvl w:val="0"/>
-          <w:numId w:val="2"/>
-        </w:numPr>
-      </w:pPr>
-      <w:proofErr w:type="spellStart"/>
-      <w:r>
-        <w:t>CalculateCancellationFees</w:t>
-      </w:r>
-      <w:proofErr w:type="spellEnd"/>
-      <w:r>
-        <w:t>(</w:t>
-      </w:r>
-      <w:proofErr w:type="spellStart"/>
-      <w:r>
-        <w:t>ReservationID</w:t>
-      </w:r>
-      <w:proofErr w:type="spellEnd"/>
-      <w:r>
-        <w:t>)</w:t>
-      </w:r>
-      <w:r>
-        <w:t xml:space="preserve"> – Calculates the cancellation fee for a customer</w:t>
-      </w:r>
-    </w:p>
-    <w:p>
-      <w:pPr>
-        <w:pStyle w:val="ListParagraph"/>
-        <w:numPr>
-          <w:ilvl w:val="0"/>
-          <w:numId w:val="2"/>
-        </w:numPr>
-      </w:pPr>
-      <w:proofErr w:type="spellStart"/>
-      <w:r>
-        <w:t>Get</w:t>
-      </w:r>
-      <w:r>
-        <w:t>Active</w:t>
-      </w:r>
-      <w:r>
-        <w:t>Orders</w:t>
-      </w:r>
-      <w:proofErr w:type="spellEnd"/>
-      <w:r>
-        <w:t>(</w:t>
-      </w:r>
-      <w:proofErr w:type="spellStart"/>
-      <w:r>
-        <w:t>Restaurant</w:t>
-      </w:r>
-      <w:r>
-        <w:t>ID</w:t>
-      </w:r>
-      <w:proofErr w:type="spellEnd"/>
-      <w:r>
-        <w:t>)</w:t>
-      </w:r>
-      <w:r>
-        <w:t xml:space="preserve"> – Gets the schedule for a given employee</w:t>
-      </w:r>
-    </w:p>
-    <w:p>
-      <w:pPr>
-        <w:pStyle w:val="ListParagraph"/>
-        <w:numPr>
-          <w:ilvl w:val="0"/>
-          <w:numId w:val="2"/>
-        </w:numPr>
-      </w:pPr>
-      <w:proofErr w:type="spellStart"/>
-      <w:r>
-        <w:t>Get</w:t>
-      </w:r>
-      <w:r>
-        <w:t>Reserved</w:t>
-      </w:r>
-      <w:r>
-        <w:t>Seats</w:t>
-      </w:r>
-      <w:proofErr w:type="spellEnd"/>
-      <w:r>
-        <w:t>(</w:t>
-      </w:r>
-      <w:proofErr w:type="spellStart"/>
-      <w:r>
-        <w:t>RestaurantID</w:t>
-      </w:r>
-      <w:proofErr w:type="spellEnd"/>
-      <w:r>
-        <w:t>)</w:t>
-      </w:r>
-      <w:r>
-        <w:t xml:space="preserve"> – Finds which seats are reserved at a given restaurant</w:t>
-      </w:r>
-    </w:p>
-    <w:p/>
-    <w:p>
-      <w:r>
         <w:t>Triggers</w:t>
       </w:r>
     </w:p>
@@ -853,27 +631,14 @@
           <w:numId w:val="3"/>
         </w:numPr>
       </w:pPr>
-      <w:proofErr w:type="spellStart"/>
-      <w:r>
-        <w:t>tr_CustomerIDMustExist</w:t>
-      </w:r>
-      <w:proofErr w:type="spellEnd"/>
-      <w:r>
-        <w:t xml:space="preserve"> on Reservation</w:t>
+      <w:r>
+        <w:t>tr_CustomerIDMustExist on Reservation</w:t>
       </w:r>
       <w:r>
         <w:t xml:space="preserve"> – A </w:t>
       </w:r>
       <w:r>
-        <w:t xml:space="preserve">reservation must have a valid </w:t>
-      </w:r>
-      <w:proofErr w:type="spellStart"/>
-      <w:r>
-        <w:t>customerID</w:t>
-      </w:r>
-      <w:proofErr w:type="spellEnd"/>
-      <w:r>
-        <w:t xml:space="preserve"> associated with it</w:t>
+        <w:t>reservation must have a valid customerID associated with it</w:t>
       </w:r>
     </w:p>
     <w:p>
@@ -884,22 +649,14 @@
           <w:numId w:val="4"/>
         </w:numPr>
       </w:pPr>
-      <w:proofErr w:type="spellStart"/>
-      <w:r>
-        <w:t>tr_UpdateReservation</w:t>
-      </w:r>
-      <w:proofErr w:type="spellEnd"/>
-      <w:r>
-        <w:t xml:space="preserve"> on Reservation</w:t>
+      <w:r>
+        <w:t>tr_UpdateReservation on Reservation</w:t>
       </w:r>
       <w:r>
         <w:t xml:space="preserve"> - </w:t>
       </w:r>
       <w:r>
-        <w:t>If a reservation is cancelled then cancellation fees must be app</w:t>
-      </w:r>
-      <w:r>
-        <w:t>lied automatically if applicable</w:t>
+        <w:t>If a reservation is cancelled then cancellation fees must be applied automatically if applicable</w:t>
       </w:r>
     </w:p>
     <w:p>
@@ -910,45 +667,33 @@
           <w:numId w:val="3"/>
         </w:numPr>
       </w:pPr>
-      <w:proofErr w:type="spellStart"/>
-      <w:r>
-        <w:t>tr_GenerateBill</w:t>
-      </w:r>
-      <w:proofErr w:type="spellEnd"/>
+      <w:r>
+        <w:t>tr_GenerateBill on Order</w:t>
+      </w:r>
+      <w:r>
+        <w:t xml:space="preserve"> – When an order is created generate a bill for the customer</w:t>
+      </w:r>
+    </w:p>
+    <w:p>
+      <w:pPr>
+        <w:pStyle w:val="ListParagraph"/>
+        <w:numPr>
+          <w:ilvl w:val="0"/>
+          <w:numId w:val="3"/>
+        </w:numPr>
+      </w:pPr>
+      <w:r>
+        <w:t>tr_InsertOrder</w:t>
+      </w:r>
+      <w:r>
+        <w:t>Item</w:t>
+      </w:r>
       <w:r>
         <w:t xml:space="preserve"> on Order</w:t>
       </w:r>
       <w:r>
-        <w:t xml:space="preserve"> – When an order is created generate a bill for the customer</w:t>
-      </w:r>
-    </w:p>
-    <w:p>
-      <w:pPr>
-        <w:pStyle w:val="ListParagraph"/>
-        <w:numPr>
-          <w:ilvl w:val="0"/>
-          <w:numId w:val="3"/>
-        </w:numPr>
-      </w:pPr>
-      <w:proofErr w:type="spellStart"/>
-      <w:r>
-        <w:t>tr_InsertOrder</w:t>
-      </w:r>
-      <w:r>
         <w:t>Item</w:t>
       </w:r>
-      <w:proofErr w:type="spellEnd"/>
-      <w:r>
-        <w:t xml:space="preserve"> on </w:t>
-      </w:r>
-      <w:proofErr w:type="spellStart"/>
-      <w:r>
-        <w:t>Order</w:t>
-      </w:r>
-      <w:r>
-        <w:t>Item</w:t>
-      </w:r>
-      <w:proofErr w:type="spellEnd"/>
       <w:r>
         <w:t xml:space="preserve"> </w:t>
       </w:r>
@@ -1132,17 +877,14 @@
             <v:path o:extrusionok="f" gradientshapeok="t" o:connecttype="rect"/>
             <o:lock v:ext="edit" aspectratio="t"/>
           </v:shapetype>
-          <v:shape id="_x0000_s1026" type="#_x0000_t75" style="position:absolute;left:0;text-align:left;margin-left:-4.8pt;margin-top:1.6pt;width:467.45pt;height:344.95pt;z-index:-251657216;mso-position-horizontal-relative:text;mso-position-vertical-relative:text;mso-width-relative:page;mso-height-relative:page" wrapcoords="-35 0 -35 21553 21600 21553 21600 0 -35 0">
+          <v:shape id="_x0000_s1026" type="#_x0000_t75" style="position:absolute;left:0;text-align:left;margin-left:-4.8pt;margin-top:1.6pt;width:467.45pt;height:344.95pt;z-index:-251658752;mso-position-horizontal-relative:text;mso-position-vertical-relative:text;mso-width-relative:page;mso-height-relative:page" wrapcoords="-35 0 -35 21553 21600 21553 21600 0 -35 0">
             <v:imagedata r:id="rId7" o:title="Pickle Final Project Diagram"/>
             <w10:wrap type="tight"/>
           </v:shape>
         </w:pict>
       </w:r>
     </w:p>
-    <w:p>
-      <w:bookmarkStart w:id="0" w:name="_GoBack"/>
-      <w:bookmarkEnd w:id="0"/>
-    </w:p>
+    <w:p/>
     <w:sectPr>
       <w:headerReference w:type="default" r:id="rId8"/>
       <w:pgSz w:w="12240" w:h="15840"/>

</xml_diff>